<commit_message>
Order Controller is done
</commit_message>
<xml_diff>
--- a/HUNGRY CHEF.docx
+++ b/HUNGRY CHEF.docx
@@ -162,9 +162,313 @@
     </w:p>
     <w:p>
       <w:pPr>
+        <w:pStyle w:val="ListParagraph"/>
+        <w:numPr>
+          <w:ilvl w:val="0"/>
+          <w:numId w:val="23"/>
+        </w:numPr>
+      </w:pPr>
+      <w:r>
+        <w:t>User Controller</w:t>
+      </w:r>
+    </w:p>
+    <w:p>
+      <w:pPr>
+        <w:pStyle w:val="ListParagraph"/>
+        <w:numPr>
+          <w:ilvl w:val="1"/>
+          <w:numId w:val="23"/>
+        </w:numPr>
+      </w:pPr>
+      <w:r>
+        <w:t xml:space="preserve">Sign Up </w:t>
+      </w:r>
+    </w:p>
+    <w:p>
+      <w:pPr>
+        <w:pStyle w:val="ListParagraph"/>
+        <w:numPr>
+          <w:ilvl w:val="1"/>
+          <w:numId w:val="23"/>
+        </w:numPr>
+      </w:pPr>
+      <w:r>
+        <w:t>Login</w:t>
+      </w:r>
+    </w:p>
+    <w:p>
+      <w:pPr>
+        <w:pStyle w:val="ListParagraph"/>
+        <w:numPr>
+          <w:ilvl w:val="0"/>
+          <w:numId w:val="23"/>
+        </w:numPr>
+      </w:pPr>
+      <w:r>
+        <w:t>Menu Controller</w:t>
+      </w:r>
+    </w:p>
+    <w:p>
+      <w:pPr>
+        <w:pStyle w:val="ListParagraph"/>
+        <w:numPr>
+          <w:ilvl w:val="1"/>
+          <w:numId w:val="23"/>
+        </w:numPr>
+      </w:pPr>
+      <w:r>
+        <w:t>Add</w:t>
+      </w:r>
+    </w:p>
+    <w:p>
+      <w:pPr>
+        <w:pStyle w:val="ListParagraph"/>
+        <w:numPr>
+          <w:ilvl w:val="1"/>
+          <w:numId w:val="23"/>
+        </w:numPr>
+      </w:pPr>
+      <w:r>
+        <w:t>Get all</w:t>
+      </w:r>
+    </w:p>
+    <w:p>
+      <w:pPr>
+        <w:pStyle w:val="ListParagraph"/>
+        <w:numPr>
+          <w:ilvl w:val="1"/>
+          <w:numId w:val="23"/>
+        </w:numPr>
+      </w:pPr>
+      <w:r>
+        <w:t>Get one</w:t>
+      </w:r>
+    </w:p>
+    <w:p>
+      <w:pPr>
+        <w:pStyle w:val="ListParagraph"/>
+        <w:numPr>
+          <w:ilvl w:val="1"/>
+          <w:numId w:val="23"/>
+        </w:numPr>
+      </w:pPr>
+      <w:r>
+        <w:t xml:space="preserve">Update </w:t>
+      </w:r>
+    </w:p>
+    <w:p>
+      <w:pPr>
+        <w:pStyle w:val="ListParagraph"/>
+        <w:numPr>
+          <w:ilvl w:val="1"/>
+          <w:numId w:val="23"/>
+        </w:numPr>
+      </w:pPr>
+      <w:r>
+        <w:t>Delete</w:t>
+      </w:r>
+    </w:p>
+    <w:p>
+      <w:pPr>
+        <w:pStyle w:val="ListParagraph"/>
+        <w:numPr>
+          <w:ilvl w:val="0"/>
+          <w:numId w:val="23"/>
+        </w:numPr>
+      </w:pPr>
+      <w:r>
+        <w:t xml:space="preserve">Order Controller: </w:t>
+      </w:r>
+    </w:p>
+    <w:p>
+      <w:pPr>
+        <w:pStyle w:val="ListParagraph"/>
+        <w:numPr>
+          <w:ilvl w:val="1"/>
+          <w:numId w:val="23"/>
+        </w:numPr>
+      </w:pPr>
+      <w:r>
+        <w:t>Create</w:t>
+      </w:r>
+    </w:p>
+    <w:p>
+      <w:pPr>
+        <w:pStyle w:val="ListParagraph"/>
+        <w:numPr>
+          <w:ilvl w:val="1"/>
+          <w:numId w:val="23"/>
+        </w:numPr>
+      </w:pPr>
+      <w:r>
+        <w:t>Get by order id</w:t>
+      </w:r>
+    </w:p>
+    <w:p>
+      <w:pPr>
+        <w:pStyle w:val="ListParagraph"/>
+        <w:numPr>
+          <w:ilvl w:val="1"/>
+          <w:numId w:val="23"/>
+        </w:numPr>
+      </w:pPr>
+      <w:r>
+        <w:t>Get orders by user id</w:t>
+      </w:r>
+    </w:p>
+    <w:p>
+      <w:pPr>
+        <w:pStyle w:val="ListParagraph"/>
+        <w:numPr>
+          <w:ilvl w:val="0"/>
+          <w:numId w:val="23"/>
+        </w:numPr>
+      </w:pPr>
+      <w:r>
+        <w:t>Reservation Controller</w:t>
+      </w:r>
+    </w:p>
+    <w:p>
+      <w:pPr>
+        <w:pStyle w:val="ListParagraph"/>
+        <w:numPr>
+          <w:ilvl w:val="1"/>
+          <w:numId w:val="23"/>
+        </w:numPr>
+      </w:pPr>
+      <w:r>
+        <w:t>Create</w:t>
+      </w:r>
+    </w:p>
+    <w:p>
+      <w:pPr>
+        <w:pStyle w:val="ListParagraph"/>
+        <w:numPr>
+          <w:ilvl w:val="1"/>
+          <w:numId w:val="23"/>
+        </w:numPr>
+      </w:pPr>
+      <w:r>
+        <w:t>Get by id</w:t>
+      </w:r>
+    </w:p>
+    <w:p>
+      <w:pPr>
+        <w:pStyle w:val="ListParagraph"/>
+        <w:numPr>
+          <w:ilvl w:val="1"/>
+          <w:numId w:val="23"/>
+        </w:numPr>
+      </w:pPr>
+      <w:r>
+        <w:t xml:space="preserve">Update </w:t>
+      </w:r>
+    </w:p>
+    <w:p>
+      <w:pPr>
+        <w:pStyle w:val="ListParagraph"/>
+        <w:numPr>
+          <w:ilvl w:val="1"/>
+          <w:numId w:val="23"/>
+        </w:numPr>
+      </w:pPr>
+      <w:r>
+        <w:t>Delete</w:t>
+      </w:r>
+    </w:p>
+    <w:p>
+      <w:pPr>
+        <w:pStyle w:val="ListParagraph"/>
+        <w:numPr>
+          <w:ilvl w:val="0"/>
+          <w:numId w:val="23"/>
+        </w:numPr>
+      </w:pPr>
+      <w:r>
+        <w:t xml:space="preserve">Review </w:t>
+      </w:r>
+      <w:r>
+        <w:t>Controller</w:t>
+      </w:r>
+    </w:p>
+    <w:p>
+      <w:pPr>
+        <w:pStyle w:val="ListParagraph"/>
+        <w:numPr>
+          <w:ilvl w:val="1"/>
+          <w:numId w:val="23"/>
+        </w:numPr>
+      </w:pPr>
+      <w:r>
+        <w:t>Add</w:t>
+      </w:r>
+    </w:p>
+    <w:p>
+      <w:pPr>
+        <w:pStyle w:val="ListParagraph"/>
+        <w:numPr>
+          <w:ilvl w:val="1"/>
+          <w:numId w:val="23"/>
+        </w:numPr>
+      </w:pPr>
+      <w:r>
+        <w:t>Get by menu items</w:t>
+      </w:r>
+    </w:p>
+    <w:p>
+      <w:pPr>
+        <w:pStyle w:val="ListParagraph"/>
+        <w:numPr>
+          <w:ilvl w:val="1"/>
+          <w:numId w:val="23"/>
+        </w:numPr>
+      </w:pPr>
+      <w:r>
+        <w:t>Delete review</w:t>
+      </w:r>
+    </w:p>
+    <w:p>
+      <w:pPr>
+        <w:pStyle w:val="ListParagraph"/>
+        <w:numPr>
+          <w:ilvl w:val="0"/>
+          <w:numId w:val="23"/>
+        </w:numPr>
+      </w:pPr>
+      <w:r>
+        <w:t>Payment Controller</w:t>
+      </w:r>
+    </w:p>
+    <w:p>
+      <w:pPr>
+        <w:pStyle w:val="ListParagraph"/>
+        <w:numPr>
+          <w:ilvl w:val="1"/>
+          <w:numId w:val="23"/>
+        </w:numPr>
+      </w:pPr>
+      <w:r>
+        <w:t>Process payment</w:t>
+      </w:r>
+    </w:p>
+    <w:p>
+      <w:pPr>
+        <w:pStyle w:val="ListParagraph"/>
+        <w:numPr>
+          <w:ilvl w:val="1"/>
+          <w:numId w:val="23"/>
+        </w:numPr>
+      </w:pPr>
+      <w:r>
+        <w:t>Get Details of the payment</w:t>
+      </w:r>
+    </w:p>
+    <w:p>
+      <w:pPr>
         <w:pStyle w:val="Heading1"/>
       </w:pPr>
       <w:r>
+        <w:lastRenderedPageBreak/>
         <w:t>Models</w:t>
       </w:r>
     </w:p>
@@ -172,11 +476,9 @@
       <w:pPr>
         <w:pStyle w:val="Heading1"/>
       </w:pPr>
-      <w:proofErr w:type="spellStart"/>
-      <w:r>
-        <w:t>Middlewares</w:t>
-      </w:r>
-      <w:proofErr w:type="spellEnd"/>
+      <w:r>
+        <w:t>Middleware</w:t>
+      </w:r>
       <w:r>
         <w:br w:type="page"/>
       </w:r>
@@ -518,13 +820,7 @@
         </w:numPr>
       </w:pPr>
       <w:r>
-        <w:t xml:space="preserve">Personalized Experience: Display user-specific information like order history, saved addresses, and </w:t>
-      </w:r>
-      <w:r>
-        <w:t>favourite</w:t>
-      </w:r>
-      <w:r>
-        <w:t xml:space="preserve"> items.</w:t>
+        <w:t>Personalized Experience: Display user-specific information like order history, saved addresses, and favourite items.</w:t>
       </w:r>
     </w:p>
     <w:p>
@@ -536,69 +832,78 @@
         </w:numPr>
       </w:pPr>
       <w:r>
-        <w:t xml:space="preserve">Order Management: Allow users to view past orders, track current orders, and re-order past </w:t>
-      </w:r>
-      <w:r>
-        <w:t>favourites</w:t>
+        <w:t>Order Management: Allow users to view past orders, track current orders, and re-order past favourites.</w:t>
+      </w:r>
+    </w:p>
+    <w:p/>
+    <w:p>
+      <w:pPr>
+        <w:pStyle w:val="Heading1"/>
+      </w:pPr>
+      <w:r>
+        <w:t>Review and Feedback Page</w:t>
+      </w:r>
+    </w:p>
+    <w:p>
+      <w:pPr>
+        <w:pStyle w:val="ListParagraph"/>
+        <w:numPr>
+          <w:ilvl w:val="0"/>
+          <w:numId w:val="16"/>
+        </w:numPr>
+      </w:pPr>
+      <w:r>
+        <w:t>Easy Submission: Create a simple form for customers to submit reviews and feedback.</w:t>
+      </w:r>
+    </w:p>
+    <w:p>
+      <w:pPr>
+        <w:pStyle w:val="ListParagraph"/>
+        <w:numPr>
+          <w:ilvl w:val="0"/>
+          <w:numId w:val="16"/>
+        </w:numPr>
+      </w:pPr>
+      <w:r>
+        <w:t>Rating System: Implement a star-rating system for easy feedback assessment.</w:t>
+      </w:r>
+    </w:p>
+    <w:p>
+      <w:pPr>
+        <w:pStyle w:val="ListParagraph"/>
+        <w:numPr>
+          <w:ilvl w:val="0"/>
+          <w:numId w:val="16"/>
+        </w:numPr>
+      </w:pPr>
+      <w:r>
+        <w:t>Text Feedback: Allow customers to provide detailed written feedback.</w:t>
+      </w:r>
+    </w:p>
+    <w:p/>
+    <w:p>
+      <w:pPr>
+        <w:pStyle w:val="Heading1"/>
+      </w:pPr>
+      <w:r>
+        <w:t>Product Page</w:t>
+      </w:r>
+    </w:p>
+    <w:p>
+      <w:pPr>
+        <w:pStyle w:val="ListParagraph"/>
+        <w:numPr>
+          <w:ilvl w:val="0"/>
+          <w:numId w:val="18"/>
+        </w:numPr>
+      </w:pPr>
+      <w:r>
+        <w:t>Detailed Information</w:t>
       </w:r>
       <w:r>
         <w:t>.</w:t>
       </w:r>
     </w:p>
-    <w:p/>
-    <w:p>
-      <w:pPr>
-        <w:pStyle w:val="Heading1"/>
-      </w:pPr>
-      <w:r>
-        <w:t>Review and Feedback Page</w:t>
-      </w:r>
-    </w:p>
-    <w:p>
-      <w:pPr>
-        <w:pStyle w:val="ListParagraph"/>
-        <w:numPr>
-          <w:ilvl w:val="0"/>
-          <w:numId w:val="16"/>
-        </w:numPr>
-      </w:pPr>
-      <w:r>
-        <w:t>Easy Submission: Create a simple form for customers to submit reviews and feedback.</w:t>
-      </w:r>
-    </w:p>
-    <w:p>
-      <w:pPr>
-        <w:pStyle w:val="ListParagraph"/>
-        <w:numPr>
-          <w:ilvl w:val="0"/>
-          <w:numId w:val="16"/>
-        </w:numPr>
-      </w:pPr>
-      <w:r>
-        <w:t>Rating System: Implement a star-rating system for easy feedback assessment.</w:t>
-      </w:r>
-    </w:p>
-    <w:p>
-      <w:pPr>
-        <w:pStyle w:val="ListParagraph"/>
-        <w:numPr>
-          <w:ilvl w:val="0"/>
-          <w:numId w:val="16"/>
-        </w:numPr>
-      </w:pPr>
-      <w:r>
-        <w:t>Text Feedback: Allow customers to provide detailed written feedback.</w:t>
-      </w:r>
-    </w:p>
-    <w:p/>
-    <w:p>
-      <w:pPr>
-        <w:pStyle w:val="Heading1"/>
-      </w:pPr>
-      <w:r>
-        <w:t>Product Page</w:t>
-      </w:r>
-    </w:p>
     <w:p>
       <w:pPr>
         <w:pStyle w:val="ListParagraph"/>
@@ -608,10 +913,7 @@
         </w:numPr>
       </w:pPr>
       <w:r>
-        <w:t>Detailed Information</w:t>
-      </w:r>
-      <w:r>
-        <w:t>.</w:t>
+        <w:t>Customer Reviews: Showcase relevant customer reviews.</w:t>
       </w:r>
     </w:p>
     <w:p>
@@ -623,25 +925,7 @@
         </w:numPr>
       </w:pPr>
       <w:r>
-        <w:t>Customer Reviews: Showcase relevant customer reviews.</w:t>
-      </w:r>
-    </w:p>
-    <w:p>
-      <w:pPr>
-        <w:pStyle w:val="ListParagraph"/>
-        <w:numPr>
-          <w:ilvl w:val="0"/>
-          <w:numId w:val="18"/>
-        </w:numPr>
-      </w:pPr>
-      <w:r>
-        <w:t xml:space="preserve">Variations: Handle options like size, </w:t>
-      </w:r>
-      <w:r>
-        <w:t>flavour</w:t>
-      </w:r>
-      <w:r>
-        <w:t>, and customization.</w:t>
+        <w:t>Variations: Handle options like size, flavour, and customization.</w:t>
       </w:r>
     </w:p>
     <w:p>
@@ -2398,6 +2682,95 @@
     </w:lvl>
   </w:abstractNum>
   <w:abstractNum w:abstractNumId="18" w15:restartNumberingAfterBreak="0">
+    <w:nsid w:val="673E7AEE"/>
+    <w:multiLevelType w:val="hybridMultilevel"/>
+    <w:tmpl w:val="B65A18AC"/>
+    <w:lvl w:ilvl="0" w:tplc="4009000F">
+      <w:start w:val="1"/>
+      <w:numFmt w:val="decimal"/>
+      <w:lvlText w:val="%1."/>
+      <w:lvlJc w:val="left"/>
+      <w:pPr>
+        <w:ind w:left="720" w:hanging="360"/>
+      </w:pPr>
+      <w:rPr>
+        <w:rFonts w:hint="default"/>
+      </w:rPr>
+    </w:lvl>
+    <w:lvl w:ilvl="1" w:tplc="40090019">
+      <w:start w:val="1"/>
+      <w:numFmt w:val="lowerLetter"/>
+      <w:lvlText w:val="%2."/>
+      <w:lvlJc w:val="left"/>
+      <w:pPr>
+        <w:ind w:left="1440" w:hanging="360"/>
+      </w:pPr>
+    </w:lvl>
+    <w:lvl w:ilvl="2" w:tplc="4009001B" w:tentative="1">
+      <w:start w:val="1"/>
+      <w:numFmt w:val="lowerRoman"/>
+      <w:lvlText w:val="%3."/>
+      <w:lvlJc w:val="right"/>
+      <w:pPr>
+        <w:ind w:left="2160" w:hanging="180"/>
+      </w:pPr>
+    </w:lvl>
+    <w:lvl w:ilvl="3" w:tplc="4009000F" w:tentative="1">
+      <w:start w:val="1"/>
+      <w:numFmt w:val="decimal"/>
+      <w:lvlText w:val="%4."/>
+      <w:lvlJc w:val="left"/>
+      <w:pPr>
+        <w:ind w:left="2880" w:hanging="360"/>
+      </w:pPr>
+    </w:lvl>
+    <w:lvl w:ilvl="4" w:tplc="40090019" w:tentative="1">
+      <w:start w:val="1"/>
+      <w:numFmt w:val="lowerLetter"/>
+      <w:lvlText w:val="%5."/>
+      <w:lvlJc w:val="left"/>
+      <w:pPr>
+        <w:ind w:left="3600" w:hanging="360"/>
+      </w:pPr>
+    </w:lvl>
+    <w:lvl w:ilvl="5" w:tplc="4009001B" w:tentative="1">
+      <w:start w:val="1"/>
+      <w:numFmt w:val="lowerRoman"/>
+      <w:lvlText w:val="%6."/>
+      <w:lvlJc w:val="right"/>
+      <w:pPr>
+        <w:ind w:left="4320" w:hanging="180"/>
+      </w:pPr>
+    </w:lvl>
+    <w:lvl w:ilvl="6" w:tplc="4009000F" w:tentative="1">
+      <w:start w:val="1"/>
+      <w:numFmt w:val="decimal"/>
+      <w:lvlText w:val="%7."/>
+      <w:lvlJc w:val="left"/>
+      <w:pPr>
+        <w:ind w:left="5040" w:hanging="360"/>
+      </w:pPr>
+    </w:lvl>
+    <w:lvl w:ilvl="7" w:tplc="40090019" w:tentative="1">
+      <w:start w:val="1"/>
+      <w:numFmt w:val="lowerLetter"/>
+      <w:lvlText w:val="%8."/>
+      <w:lvlJc w:val="left"/>
+      <w:pPr>
+        <w:ind w:left="5760" w:hanging="360"/>
+      </w:pPr>
+    </w:lvl>
+    <w:lvl w:ilvl="8" w:tplc="4009001B" w:tentative="1">
+      <w:start w:val="1"/>
+      <w:numFmt w:val="lowerRoman"/>
+      <w:lvlText w:val="%9."/>
+      <w:lvlJc w:val="right"/>
+      <w:pPr>
+        <w:ind w:left="6480" w:hanging="180"/>
+      </w:pPr>
+    </w:lvl>
+  </w:abstractNum>
+  <w:abstractNum w:abstractNumId="19" w15:restartNumberingAfterBreak="0">
     <w:nsid w:val="693E4010"/>
     <w:multiLevelType w:val="hybridMultilevel"/>
     <w:tmpl w:val="F3EAE3A8"/>
@@ -2483,7 +2856,7 @@
       </w:pPr>
     </w:lvl>
   </w:abstractNum>
-  <w:abstractNum w:abstractNumId="19" w15:restartNumberingAfterBreak="0">
+  <w:abstractNum w:abstractNumId="20" w15:restartNumberingAfterBreak="0">
     <w:nsid w:val="6D5E783C"/>
     <w:multiLevelType w:val="hybridMultilevel"/>
     <w:tmpl w:val="33547D78"/>
@@ -2572,7 +2945,7 @@
       </w:pPr>
     </w:lvl>
   </w:abstractNum>
-  <w:abstractNum w:abstractNumId="20" w15:restartNumberingAfterBreak="0">
+  <w:abstractNum w:abstractNumId="21" w15:restartNumberingAfterBreak="0">
     <w:nsid w:val="6FA439EF"/>
     <w:multiLevelType w:val="hybridMultilevel"/>
     <w:tmpl w:val="7E1C9874"/>
@@ -2658,7 +3031,7 @@
       </w:pPr>
     </w:lvl>
   </w:abstractNum>
-  <w:abstractNum w:abstractNumId="21" w15:restartNumberingAfterBreak="0">
+  <w:abstractNum w:abstractNumId="22" w15:restartNumberingAfterBreak="0">
     <w:nsid w:val="7A93379D"/>
     <w:multiLevelType w:val="hybridMultilevel"/>
     <w:tmpl w:val="690A29AC"/>
@@ -2769,7 +3142,7 @@
     <w:abstractNumId w:val="6"/>
   </w:num>
   <w:num w:numId="9" w16cid:durableId="1944653697">
-    <w:abstractNumId w:val="20"/>
+    <w:abstractNumId w:val="21"/>
   </w:num>
   <w:num w:numId="10" w16cid:durableId="65613724">
     <w:abstractNumId w:val="8"/>
@@ -2796,19 +3169,22 @@
     <w:abstractNumId w:val="13"/>
   </w:num>
   <w:num w:numId="18" w16cid:durableId="59065839">
-    <w:abstractNumId w:val="19"/>
+    <w:abstractNumId w:val="20"/>
   </w:num>
   <w:num w:numId="19" w16cid:durableId="27067998">
-    <w:abstractNumId w:val="21"/>
+    <w:abstractNumId w:val="22"/>
   </w:num>
   <w:num w:numId="20" w16cid:durableId="1332830272">
     <w:abstractNumId w:val="12"/>
   </w:num>
   <w:num w:numId="21" w16cid:durableId="1838574191">
-    <w:abstractNumId w:val="18"/>
+    <w:abstractNumId w:val="19"/>
   </w:num>
   <w:num w:numId="22" w16cid:durableId="1903445621">
     <w:abstractNumId w:val="17"/>
+  </w:num>
+  <w:num w:numId="23" w16cid:durableId="841703736">
+    <w:abstractNumId w:val="18"/>
   </w:num>
 </w:numbering>
 </file>
@@ -3238,6 +3614,7 @@
   <w:style w:type="character" w:default="1" w:styleId="DefaultParagraphFont">
     <w:name w:val="Default Paragraph Font"/>
     <w:uiPriority w:val="1"/>
+    <w:semiHidden/>
     <w:unhideWhenUsed/>
   </w:style>
   <w:style w:type="table" w:default="1" w:styleId="TableNormal">

</xml_diff>